<commit_message>
update to contact seection
</commit_message>
<xml_diff>
--- a/src/Victor_Oloyede_Resume.docx
+++ b/src/Victor_Oloyede_Resume.docx
@@ -94,7 +94,7 @@
                 <w:sz w:val="32"/>
                 <w:szCs w:val="32"/>
               </w:rPr>
-              <w:t>Software</w:t>
+              <w:t xml:space="preserve">Sr. </w:t>
             </w:r>
             <w:r>
               <w:rPr>
@@ -103,7 +103,16 @@
                 <w:sz w:val="32"/>
                 <w:szCs w:val="32"/>
               </w:rPr>
-              <w:t xml:space="preserve"> Developer and Designer</w:t>
+              <w:t xml:space="preserve">Frontend </w:t>
+            </w:r>
+            <w:r>
+              <w:rPr>
+                <w:rFonts w:asciiTheme="majorHAnsi" w:hAnsiTheme="majorHAnsi"/>
+                <w:color w:val="005A6A" w:themeColor="accent3" w:themeShade="BF"/>
+                <w:sz w:val="32"/>
+                <w:szCs w:val="32"/>
+              </w:rPr>
+              <w:t>Developer and Designer</w:t>
             </w:r>
           </w:p>
           <w:p>
@@ -343,7 +352,28 @@
           <w:sz w:val="24"/>
           <w:szCs w:val="24"/>
         </w:rPr>
-        <w:t xml:space="preserve"> and self-sufficient learner, </w:t>
+        <w:t xml:space="preserve"> </w:t>
+      </w:r>
+      <w:r>
+        <w:rPr>
+          <w:sz w:val="24"/>
+          <w:szCs w:val="24"/>
+        </w:rPr>
+        <w:t>developer</w:t>
+      </w:r>
+      <w:r>
+        <w:rPr>
+          <w:sz w:val="24"/>
+          <w:szCs w:val="24"/>
+        </w:rPr>
+        <w:t xml:space="preserve"> with an eye for design</w:t>
+      </w:r>
+      <w:r>
+        <w:rPr>
+          <w:sz w:val="24"/>
+          <w:szCs w:val="24"/>
+        </w:rPr>
+        <w:t xml:space="preserve">, </w:t>
       </w:r>
       <w:r>
         <w:rPr>
@@ -406,14 +436,7 @@
           <w:sz w:val="24"/>
           <w:szCs w:val="24"/>
         </w:rPr>
-        <w:t>c</w:t>
-      </w:r>
-      <w:r>
-        <w:rPr>
-          <w:sz w:val="24"/>
-          <w:szCs w:val="24"/>
-        </w:rPr>
-        <w:t>reativity</w:t>
+        <w:t>simplicity</w:t>
       </w:r>
       <w:r>
         <w:rPr>
@@ -441,7 +464,35 @@
           <w:sz w:val="24"/>
           <w:szCs w:val="24"/>
         </w:rPr>
-        <w:t>, and directing the development cycle from start to finish. Teamwork with technical and non-technical collaborators. Contributor to large-scale and fully featured advertisements seen globally.</w:t>
+        <w:t xml:space="preserve">, and directing the development cycle from </w:t>
+      </w:r>
+      <w:r>
+        <w:rPr>
+          <w:sz w:val="24"/>
+          <w:szCs w:val="24"/>
+        </w:rPr>
+        <w:t>concept</w:t>
+      </w:r>
+      <w:r>
+        <w:rPr>
+          <w:sz w:val="24"/>
+          <w:szCs w:val="24"/>
+        </w:rPr>
+        <w:t xml:space="preserve"> to </w:t>
+      </w:r>
+      <w:r>
+        <w:rPr>
+          <w:sz w:val="24"/>
+          <w:szCs w:val="24"/>
+        </w:rPr>
+        <w:t>delivery</w:t>
+      </w:r>
+      <w:r>
+        <w:rPr>
+          <w:sz w:val="24"/>
+          <w:szCs w:val="24"/>
+        </w:rPr>
+        <w:t>. Contributor to large-scale advertisements seen globally.</w:t>
       </w:r>
     </w:p>
     <w:p>
@@ -475,7 +526,7 @@
     <w:p>
       <w:pPr>
         <w:pStyle w:val="ForHeading"/>
-        <w:jc w:val="center"/>
+        <w:spacing w:line="276" w:lineRule="auto"/>
       </w:pPr>
       <w:r>
         <w:t>Technical Skills</w:t>
@@ -497,7 +548,7 @@
       </w:tblGrid>
       <w:tr>
         <w:trPr>
-          <w:trHeight w:val="3164"/>
+          <w:trHeight w:val="2567"/>
         </w:trPr>
         <w:tc>
           <w:tcPr>
@@ -508,112 +559,140 @@
               <w:pStyle w:val="ListBullet"/>
               <w:spacing w:line="300" w:lineRule="auto"/>
               <w:rPr>
-                <w:sz w:val="26"/>
-                <w:szCs w:val="26"/>
+                <w:sz w:val="24"/>
+                <w:szCs w:val="24"/>
               </w:rPr>
             </w:pPr>
             <w:r>
               <w:rPr>
-                <w:sz w:val="26"/>
-                <w:szCs w:val="26"/>
+                <w:sz w:val="24"/>
+                <w:szCs w:val="24"/>
               </w:rPr>
               <w:t>Responsive</w:t>
             </w:r>
             <w:r>
               <w:rPr>
-                <w:sz w:val="26"/>
-                <w:szCs w:val="26"/>
+                <w:sz w:val="24"/>
+                <w:szCs w:val="24"/>
               </w:rPr>
               <w:t xml:space="preserve"> </w:t>
             </w:r>
             <w:r>
               <w:rPr>
-                <w:sz w:val="26"/>
-                <w:szCs w:val="26"/>
+                <w:sz w:val="24"/>
+                <w:szCs w:val="24"/>
               </w:rPr>
               <w:t>w</w:t>
             </w:r>
             <w:r>
               <w:rPr>
-                <w:sz w:val="26"/>
-                <w:szCs w:val="26"/>
+                <w:sz w:val="24"/>
+                <w:szCs w:val="24"/>
               </w:rPr>
               <w:t xml:space="preserve">eb </w:t>
             </w:r>
             <w:r>
               <w:rPr>
-                <w:sz w:val="26"/>
-                <w:szCs w:val="26"/>
+                <w:sz w:val="24"/>
+                <w:szCs w:val="24"/>
               </w:rPr>
               <w:t>d</w:t>
             </w:r>
             <w:r>
               <w:rPr>
-                <w:sz w:val="26"/>
-                <w:szCs w:val="26"/>
+                <w:sz w:val="24"/>
+                <w:szCs w:val="24"/>
               </w:rPr>
               <w:t>evelopment: HTML,</w:t>
             </w:r>
             <w:r>
               <w:rPr>
-                <w:sz w:val="26"/>
-                <w:szCs w:val="26"/>
+                <w:sz w:val="24"/>
+                <w:szCs w:val="24"/>
               </w:rPr>
               <w:t xml:space="preserve"> </w:t>
             </w:r>
             <w:r>
               <w:rPr>
-                <w:sz w:val="26"/>
-                <w:szCs w:val="26"/>
+                <w:sz w:val="24"/>
+                <w:szCs w:val="24"/>
               </w:rPr>
               <w:t>CSS</w:t>
             </w:r>
             <w:r>
               <w:rPr>
-                <w:sz w:val="26"/>
-                <w:szCs w:val="26"/>
+                <w:sz w:val="24"/>
+                <w:szCs w:val="24"/>
               </w:rPr>
               <w:t xml:space="preserve">, </w:t>
             </w:r>
             <w:r>
               <w:rPr>
-                <w:sz w:val="26"/>
-                <w:szCs w:val="26"/>
+                <w:sz w:val="24"/>
+                <w:szCs w:val="24"/>
               </w:rPr>
               <w:t>JavaScript</w:t>
             </w:r>
             <w:r>
               <w:rPr>
-                <w:sz w:val="26"/>
-                <w:szCs w:val="26"/>
+                <w:sz w:val="24"/>
+                <w:szCs w:val="24"/>
               </w:rPr>
               <w:t>,</w:t>
             </w:r>
             <w:r>
               <w:rPr>
-                <w:sz w:val="26"/>
-                <w:szCs w:val="26"/>
+                <w:sz w:val="24"/>
+                <w:szCs w:val="24"/>
               </w:rPr>
               <w:t xml:space="preserve"> </w:t>
             </w:r>
             <w:r>
               <w:rPr>
-                <w:sz w:val="26"/>
-                <w:szCs w:val="26"/>
+                <w:sz w:val="24"/>
+                <w:szCs w:val="24"/>
               </w:rPr>
-              <w:t xml:space="preserve">(React.js, Node, </w:t>
+              <w:t>(</w:t>
             </w:r>
             <w:r>
               <w:rPr>
-                <w:sz w:val="26"/>
-                <w:szCs w:val="26"/>
+                <w:sz w:val="24"/>
+                <w:szCs w:val="24"/>
               </w:rPr>
-              <w:t>Next.js, jQuery</w:t>
+              <w:t xml:space="preserve">jQuery, </w:t>
             </w:r>
             <w:r>
               <w:rPr>
-                <w:sz w:val="26"/>
-                <w:szCs w:val="26"/>
+                <w:sz w:val="24"/>
+                <w:szCs w:val="24"/>
+              </w:rPr>
+              <w:t>React</w:t>
+            </w:r>
+            <w:r>
+              <w:rPr>
+                <w:sz w:val="24"/>
+                <w:szCs w:val="24"/>
+              </w:rPr>
+              <w:t>.js</w:t>
+            </w:r>
+            <w:r>
+              <w:rPr>
+                <w:sz w:val="24"/>
+                <w:szCs w:val="24"/>
+              </w:rPr>
+              <w:t xml:space="preserve">, </w:t>
+            </w:r>
+            <w:r>
+              <w:rPr>
+                <w:sz w:val="24"/>
+                <w:szCs w:val="24"/>
+              </w:rPr>
+              <w:t>Next.js</w:t>
+            </w:r>
+            <w:r>
+              <w:rPr>
+                <w:sz w:val="24"/>
+                <w:szCs w:val="24"/>
               </w:rPr>
               <w:t>), Git</w:t>
             </w:r>
@@ -623,37 +702,30 @@
               <w:pStyle w:val="ListBullet"/>
               <w:spacing w:line="300" w:lineRule="auto"/>
               <w:rPr>
-                <w:sz w:val="26"/>
-                <w:szCs w:val="26"/>
+                <w:sz w:val="24"/>
+                <w:szCs w:val="24"/>
               </w:rPr>
             </w:pPr>
             <w:r>
               <w:rPr>
-                <w:sz w:val="26"/>
-                <w:szCs w:val="26"/>
+                <w:sz w:val="24"/>
+                <w:szCs w:val="24"/>
               </w:rPr>
-              <w:t>Cross-platform app</w:t>
+              <w:t>Cross-platform app development (</w:t>
             </w:r>
             <w:r>
               <w:rPr>
-                <w:sz w:val="26"/>
-                <w:szCs w:val="26"/>
+                <w:sz w:val="24"/>
+                <w:szCs w:val="24"/>
               </w:rPr>
-              <w:t xml:space="preserve"> development (</w:t>
+              <w:t>React Native, J</w:t>
             </w:r>
             <w:r>
               <w:rPr>
-                <w:sz w:val="26"/>
-                <w:szCs w:val="26"/>
+                <w:sz w:val="24"/>
+                <w:szCs w:val="24"/>
               </w:rPr>
-              <w:t xml:space="preserve">React Native, </w:t>
-            </w:r>
-            <w:r>
-              <w:rPr>
-                <w:sz w:val="26"/>
-                <w:szCs w:val="26"/>
-              </w:rPr>
-              <w:t>Java)</w:t>
+              <w:t>ava)</w:t>
             </w:r>
           </w:p>
           <w:p>
@@ -661,99 +733,44 @@
               <w:pStyle w:val="ListBullet"/>
               <w:spacing w:line="300" w:lineRule="auto"/>
               <w:rPr>
-                <w:sz w:val="26"/>
-                <w:szCs w:val="26"/>
+                <w:sz w:val="24"/>
+                <w:szCs w:val="24"/>
               </w:rPr>
             </w:pPr>
             <w:r>
               <w:rPr>
-                <w:sz w:val="26"/>
-                <w:szCs w:val="26"/>
+                <w:sz w:val="24"/>
+                <w:szCs w:val="24"/>
               </w:rPr>
-              <w:t>Design tools</w:t>
+              <w:t>UI/UX desig</w:t>
             </w:r>
             <w:r>
               <w:rPr>
-                <w:sz w:val="26"/>
-                <w:szCs w:val="26"/>
+                <w:sz w:val="24"/>
+                <w:szCs w:val="24"/>
               </w:rPr>
-              <w:t xml:space="preserve"> (Figma/Adobe XD)</w:t>
-            </w:r>
-          </w:p>
-          <w:p>
-            <w:pPr>
-              <w:pStyle w:val="ListBullet"/>
-              <w:spacing w:line="300" w:lineRule="auto"/>
-              <w:rPr>
-                <w:sz w:val="26"/>
-                <w:szCs w:val="26"/>
-              </w:rPr>
-            </w:pPr>
-            <w:r>
-              <w:rPr>
-                <w:sz w:val="26"/>
-                <w:szCs w:val="26"/>
-              </w:rPr>
-              <w:t>Development</w:t>
+              <w:t>n</w:t>
             </w:r>
             <w:r>
               <w:rPr>
-                <w:sz w:val="26"/>
-                <w:szCs w:val="26"/>
+                <w:sz w:val="24"/>
+                <w:szCs w:val="24"/>
               </w:rPr>
-              <w:t xml:space="preserve"> through CMS (WordPress, </w:t>
+              <w:t xml:space="preserve"> (Figma</w:t>
             </w:r>
             <w:r>
               <w:rPr>
-                <w:sz w:val="26"/>
-                <w:szCs w:val="26"/>
+                <w:sz w:val="24"/>
+                <w:szCs w:val="24"/>
               </w:rPr>
-              <w:t xml:space="preserve">Webflow, </w:t>
+              <w:t xml:space="preserve">, </w:t>
             </w:r>
             <w:r>
               <w:rPr>
-                <w:sz w:val="26"/>
-                <w:szCs w:val="26"/>
+                <w:sz w:val="24"/>
+                <w:szCs w:val="24"/>
               </w:rPr>
-              <w:t>B</w:t>
-            </w:r>
-            <w:r>
-              <w:rPr>
-                <w:sz w:val="26"/>
-                <w:szCs w:val="26"/>
-              </w:rPr>
-              <w:t>ubble.io</w:t>
-            </w:r>
-            <w:r>
-              <w:rPr>
-                <w:sz w:val="26"/>
-                <w:szCs w:val="26"/>
-              </w:rPr>
-              <w:t>)</w:t>
-            </w:r>
-          </w:p>
-          <w:p>
-            <w:pPr>
-              <w:pStyle w:val="ListBullet"/>
-              <w:spacing w:line="300" w:lineRule="auto"/>
-              <w:rPr>
-                <w:sz w:val="26"/>
-                <w:szCs w:val="26"/>
-              </w:rPr>
-            </w:pPr>
-            <w:r>
-              <w:rPr>
-                <w:sz w:val="26"/>
-                <w:szCs w:val="26"/>
-              </w:rPr>
-              <w:t>SEO, Analytics</w:t>
-            </w:r>
-            <w:r>
-              <w:rPr>
-                <w:sz w:val="26"/>
-                <w:szCs w:val="26"/>
-              </w:rPr>
-              <w:t xml:space="preserve"> Software</w:t>
+              <w:t>Adobe XD)</w:t>
             </w:r>
           </w:p>
         </w:tc>
@@ -770,16 +787,16 @@
               <w:pStyle w:val="ListBullet"/>
               <w:spacing w:line="300" w:lineRule="auto"/>
               <w:rPr>
-                <w:sz w:val="26"/>
-                <w:szCs w:val="26"/>
+                <w:sz w:val="24"/>
+                <w:szCs w:val="24"/>
               </w:rPr>
             </w:pPr>
             <w:r>
               <w:rPr>
-                <w:sz w:val="26"/>
-                <w:szCs w:val="26"/>
+                <w:sz w:val="24"/>
+                <w:szCs w:val="24"/>
               </w:rPr>
-              <w:t>RESTful APIs</w:t>
+              <w:t>DOM Manipulation</w:t>
             </w:r>
           </w:p>
           <w:p>
@@ -787,65 +804,23 @@
               <w:pStyle w:val="ListBullet"/>
               <w:spacing w:line="300" w:lineRule="auto"/>
               <w:rPr>
-                <w:sz w:val="26"/>
-                <w:szCs w:val="26"/>
+                <w:sz w:val="24"/>
+                <w:szCs w:val="24"/>
               </w:rPr>
             </w:pPr>
             <w:r>
               <w:rPr>
-                <w:sz w:val="26"/>
-                <w:szCs w:val="26"/>
+                <w:sz w:val="24"/>
+                <w:szCs w:val="24"/>
               </w:rPr>
-              <w:t xml:space="preserve">Technical </w:t>
+              <w:t>U</w:t>
             </w:r>
             <w:r>
               <w:rPr>
-                <w:sz w:val="26"/>
-                <w:szCs w:val="26"/>
+                <w:sz w:val="24"/>
+                <w:szCs w:val="24"/>
               </w:rPr>
-              <w:t>w</w:t>
-            </w:r>
-            <w:r>
-              <w:rPr>
-                <w:sz w:val="26"/>
-                <w:szCs w:val="26"/>
-              </w:rPr>
-              <w:t>riting</w:t>
-            </w:r>
-            <w:r>
-              <w:rPr>
-                <w:sz w:val="26"/>
-                <w:szCs w:val="26"/>
-              </w:rPr>
-              <w:t xml:space="preserve"> (</w:t>
-            </w:r>
-            <w:r>
-              <w:rPr>
-                <w:sz w:val="26"/>
-                <w:szCs w:val="26"/>
-              </w:rPr>
-              <w:t>d</w:t>
-            </w:r>
-            <w:r>
-              <w:rPr>
-                <w:sz w:val="26"/>
-                <w:szCs w:val="26"/>
-              </w:rPr>
-              <w:t xml:space="preserve">ocumentation and </w:t>
-            </w:r>
-            <w:r>
-              <w:rPr>
-                <w:sz w:val="26"/>
-                <w:szCs w:val="26"/>
-              </w:rPr>
-              <w:t>knowledgebase</w:t>
-            </w:r>
-            <w:r>
-              <w:rPr>
-                <w:sz w:val="26"/>
-                <w:szCs w:val="26"/>
-              </w:rPr>
-              <w:t>)</w:t>
+              <w:t>sability testing</w:t>
             </w:r>
           </w:p>
           <w:p>
@@ -853,51 +828,16 @@
               <w:pStyle w:val="ListBullet"/>
               <w:spacing w:line="300" w:lineRule="auto"/>
               <w:rPr>
-                <w:sz w:val="26"/>
-                <w:szCs w:val="26"/>
+                <w:sz w:val="24"/>
+                <w:szCs w:val="24"/>
               </w:rPr>
             </w:pPr>
             <w:r>
               <w:rPr>
-                <w:sz w:val="26"/>
-                <w:szCs w:val="26"/>
+                <w:sz w:val="24"/>
+                <w:szCs w:val="24"/>
               </w:rPr>
-              <w:t>P</w:t>
-            </w:r>
-            <w:r>
-              <w:rPr>
-                <w:sz w:val="26"/>
-                <w:szCs w:val="26"/>
-              </w:rPr>
-              <w:t xml:space="preserve">roject </w:t>
-            </w:r>
-            <w:r>
-              <w:rPr>
-                <w:sz w:val="26"/>
-                <w:szCs w:val="26"/>
-              </w:rPr>
-              <w:t>M</w:t>
-            </w:r>
-            <w:r>
-              <w:rPr>
-                <w:sz w:val="26"/>
-                <w:szCs w:val="26"/>
-              </w:rPr>
-              <w:t>anagement software</w:t>
-            </w:r>
-            <w:r>
-              <w:rPr>
-                <w:sz w:val="26"/>
-                <w:szCs w:val="26"/>
-              </w:rPr>
-              <w:t xml:space="preserve"> </w:t>
-            </w:r>
-            <w:r>
-              <w:rPr>
-                <w:sz w:val="26"/>
-                <w:szCs w:val="26"/>
-              </w:rPr>
-              <w:t>(ServiceNow, Microsoft Dynamics)</w:t>
+              <w:t>AI and Machine Learning</w:t>
             </w:r>
           </w:p>
           <w:p>
@@ -905,59 +845,66 @@
               <w:pStyle w:val="ListBullet"/>
               <w:spacing w:line="300" w:lineRule="auto"/>
               <w:rPr>
-                <w:sz w:val="26"/>
-                <w:szCs w:val="26"/>
+                <w:sz w:val="24"/>
+                <w:szCs w:val="24"/>
               </w:rPr>
             </w:pPr>
             <w:r>
               <w:rPr>
-                <w:sz w:val="26"/>
-                <w:szCs w:val="26"/>
+                <w:sz w:val="24"/>
+                <w:szCs w:val="24"/>
               </w:rPr>
-              <w:t>Data Engineering (SQL, JSON, XML,</w:t>
+              <w:t>Data Engineering (</w:t>
             </w:r>
             <w:r>
               <w:rPr>
-                <w:sz w:val="26"/>
-                <w:szCs w:val="26"/>
+                <w:sz w:val="24"/>
+                <w:szCs w:val="24"/>
               </w:rPr>
-              <w:t xml:space="preserve"> MATLAB</w:t>
+              <w:t xml:space="preserve">SQL, </w:t>
             </w:r>
             <w:r>
               <w:rPr>
-                <w:sz w:val="26"/>
-                <w:szCs w:val="26"/>
+                <w:sz w:val="24"/>
+                <w:szCs w:val="24"/>
               </w:rPr>
-              <w:t>)</w:t>
+              <w:t xml:space="preserve">JSON, </w:t>
+            </w:r>
+            <w:r>
+              <w:rPr>
+                <w:sz w:val="24"/>
+                <w:szCs w:val="24"/>
+              </w:rPr>
+              <w:t>XML)</w:t>
             </w:r>
           </w:p>
           <w:p>
             <w:pPr>
               <w:pStyle w:val="ListBullet"/>
-              <w:spacing w:line="300" w:lineRule="auto"/>
+              <w:spacing w:line="276" w:lineRule="auto"/>
               <w:rPr>
-                <w:sz w:val="26"/>
-                <w:szCs w:val="26"/>
+                <w:sz w:val="24"/>
+                <w:szCs w:val="24"/>
               </w:rPr>
             </w:pPr>
             <w:r>
               <w:rPr>
-                <w:sz w:val="26"/>
-                <w:szCs w:val="26"/>
+                <w:sz w:val="24"/>
+                <w:szCs w:val="24"/>
               </w:rPr>
               <w:t xml:space="preserve">Agile </w:t>
             </w:r>
             <w:r>
               <w:rPr>
-                <w:sz w:val="26"/>
-                <w:szCs w:val="26"/>
+                <w:sz w:val="24"/>
+                <w:szCs w:val="24"/>
               </w:rPr>
               <w:t xml:space="preserve">team </w:t>
             </w:r>
             <w:r>
               <w:rPr>
-                <w:sz w:val="26"/>
-                <w:szCs w:val="26"/>
+                <w:sz w:val="24"/>
+                <w:szCs w:val="24"/>
               </w:rPr>
               <w:t>methodology</w:t>
             </w:r>
@@ -967,192 +914,18 @@
     </w:tbl>
     <w:p>
       <w:pPr>
-        <w:pStyle w:val="Heading1"/>
-        <w:pBdr>
-          <w:top w:val="single" w:sz="4" w:space="0" w:color="A6A6A6" w:themeColor="background1" w:themeShade="A6"/>
-        </w:pBdr>
-        <w:rPr>
-          <w:sz w:val="26"/>
-          <w:szCs w:val="26"/>
-        </w:rPr>
-      </w:pPr>
-    </w:p>
-    <w:p>
-      <w:pPr>
-        <w:pStyle w:val="Heading1"/>
-        <w:pBdr>
-          <w:top w:val="single" w:sz="4" w:space="0" w:color="A6A6A6" w:themeColor="background1" w:themeShade="A6"/>
-        </w:pBdr>
-        <w:rPr>
-          <w:sz w:val="26"/>
-          <w:szCs w:val="26"/>
-        </w:rPr>
-      </w:pPr>
-    </w:p>
-    <w:p>
-      <w:pPr>
         <w:pStyle w:val="ForHeading"/>
       </w:pPr>
       <w:r>
-        <w:t>Education</w:t>
+        <w:t>Professional</w:t>
       </w:r>
-    </w:p>
-    <w:tbl>
-      <w:tblPr>
-        <w:tblStyle w:val="TableGrid"/>
-        <w:tblW w:w="5000" w:type="pct"/>
-        <w:tblLook w:val="04A0" w:firstRow="1" w:lastRow="0" w:firstColumn="1" w:lastColumn="0" w:noHBand="0" w:noVBand="1"/>
-      </w:tblPr>
-      <w:tblGrid>
-        <w:gridCol w:w="7661"/>
-        <w:gridCol w:w="1915"/>
-      </w:tblGrid>
-      <w:tr>
-        <w:tc>
-          <w:tcPr>
-            <w:tcW w:w="4000" w:type="pct"/>
-          </w:tcPr>
-          <w:p>
-            <w:pPr>
-              <w:pStyle w:val="Heading2"/>
-              <w:rPr>
-                <w:rStyle w:val="Emphasis"/>
-                <w:rFonts w:asciiTheme="minorHAnsi" w:hAnsiTheme="minorHAnsi" w:cstheme="minorHAnsi"/>
-                <w:color w:val="4C4C4C" w:themeColor="text2" w:themeTint="BF"/>
-                <w:sz w:val="28"/>
-                <w:szCs w:val="28"/>
-              </w:rPr>
-            </w:pPr>
-            <w:r>
-              <w:rPr>
-                <w:rFonts w:asciiTheme="minorHAnsi" w:hAnsiTheme="minorHAnsi" w:cstheme="minorHAnsi"/>
-                <w:sz w:val="28"/>
-                <w:szCs w:val="28"/>
-              </w:rPr>
-              <w:t xml:space="preserve">University of Texas at Arlington / </w:t>
-            </w:r>
-            <w:r>
-              <w:rPr>
-                <w:rStyle w:val="Emphasis"/>
-                <w:rFonts w:asciiTheme="minorHAnsi" w:hAnsiTheme="minorHAnsi" w:cstheme="minorHAnsi"/>
-                <w:color w:val="4C4C4C" w:themeColor="text2" w:themeTint="BF"/>
-                <w:sz w:val="28"/>
-                <w:szCs w:val="28"/>
-              </w:rPr>
-              <w:t>Computer Science Major</w:t>
-            </w:r>
-          </w:p>
-        </w:tc>
-        <w:tc>
-          <w:tcPr>
-            <w:tcW w:w="2500" w:type="pct"/>
-          </w:tcPr>
-          <w:p>
-            <w:pPr>
-              <w:pStyle w:val="Heading2"/>
-              <w:jc w:val="right"/>
-              <w:rPr>
-                <w:rStyle w:val="Emphasis"/>
-                <w:rFonts w:asciiTheme="minorHAnsi" w:hAnsiTheme="minorHAnsi" w:cstheme="minorHAnsi"/>
-                <w:color w:val="4C4C4C" w:themeColor="text2" w:themeTint="BF"/>
-                <w:sz w:val="28"/>
-                <w:szCs w:val="28"/>
-              </w:rPr>
-            </w:pPr>
-            <w:r>
-              <w:rPr>
-                <w:rStyle w:val="DatesChar"/>
-              </w:rPr>
-              <w:t>2017</w:t>
-            </w:r>
-          </w:p>
-        </w:tc>
-      </w:tr>
-    </w:tbl>
-    <w:p>
-      <w:pPr>
-        <w:pStyle w:val="Heading1"/>
-        <w:pBdr>
-          <w:top w:val="single" w:sz="4" w:space="0" w:color="A6A6A6" w:themeColor="background1" w:themeShade="A6"/>
-        </w:pBdr>
-        <w:rPr>
-          <w:sz w:val="26"/>
-          <w:szCs w:val="26"/>
-        </w:rPr>
-      </w:pPr>
-    </w:p>
-    <w:p>
-      <w:pPr>
-        <w:pStyle w:val="Heading1"/>
-        <w:pBdr>
-          <w:top w:val="single" w:sz="4" w:space="0" w:color="A6A6A6" w:themeColor="background1" w:themeShade="A6"/>
-        </w:pBdr>
-        <w:rPr>
-          <w:sz w:val="26"/>
-          <w:szCs w:val="26"/>
-        </w:rPr>
-      </w:pPr>
-    </w:p>
-    <w:p>
-      <w:pPr>
-        <w:pStyle w:val="Heading1"/>
-        <w:pBdr>
-          <w:top w:val="single" w:sz="4" w:space="0" w:color="A6A6A6" w:themeColor="background1" w:themeShade="A6"/>
-        </w:pBdr>
-        <w:rPr>
-          <w:sz w:val="26"/>
-          <w:szCs w:val="26"/>
-        </w:rPr>
-      </w:pPr>
-    </w:p>
-    <w:p>
-      <w:pPr>
-        <w:pStyle w:val="Heading1"/>
-        <w:pBdr>
-          <w:top w:val="single" w:sz="4" w:space="0" w:color="A6A6A6" w:themeColor="background1" w:themeShade="A6"/>
-        </w:pBdr>
-        <w:rPr>
-          <w:sz w:val="26"/>
-          <w:szCs w:val="26"/>
-        </w:rPr>
-      </w:pPr>
-    </w:p>
-    <w:p>
-      <w:pPr>
-        <w:pStyle w:val="Heading1"/>
-        <w:pBdr>
-          <w:top w:val="single" w:sz="4" w:space="0" w:color="A6A6A6" w:themeColor="background1" w:themeShade="A6"/>
-        </w:pBdr>
-        <w:rPr>
-          <w:sz w:val="26"/>
-          <w:szCs w:val="26"/>
-        </w:rPr>
-      </w:pPr>
-    </w:p>
-    <w:p>
-      <w:pPr>
-        <w:pStyle w:val="Heading1"/>
-        <w:pBdr>
-          <w:top w:val="single" w:sz="4" w:space="0" w:color="A6A6A6" w:themeColor="background1" w:themeShade="A6"/>
-        </w:pBdr>
-        <w:rPr>
-          <w:sz w:val="26"/>
-          <w:szCs w:val="26"/>
-        </w:rPr>
-      </w:pPr>
-    </w:p>
-    <w:p>
-      <w:pPr>
-        <w:pStyle w:val="ForHeading"/>
-      </w:pPr>
       <w:r>
         <w:rPr>
           <w:rStyle w:val="NameTitleChar"/>
           <w:b/>
           <w:szCs w:val="32"/>
         </w:rPr>
-        <w:lastRenderedPageBreak/>
-        <w:t xml:space="preserve">Professional </w:t>
+        <w:t xml:space="preserve"> </w:t>
       </w:r>
       <w:r>
         <w:t>Experience</w:t>
@@ -1181,7 +954,19 @@
               </w:rPr>
             </w:pPr>
             <w:r>
-              <w:t xml:space="preserve">Omnicom Group, TPNCommerce / </w:t>
+              <w:t>Omnicom Group</w:t>
+            </w:r>
+            <w:r>
+              <w:t>/</w:t>
+            </w:r>
+            <w:r>
+              <w:t xml:space="preserve">TPNCommerce </w:t>
+            </w:r>
+            <w:r>
+              <w:t>-</w:t>
+            </w:r>
+            <w:r>
+              <w:t xml:space="preserve"> </w:t>
             </w:r>
             <w:r>
               <w:rPr>
@@ -1239,32 +1024,75 @@
     </w:tbl>
     <w:p>
       <w:pPr>
-        <w:pStyle w:val="ListParagraph"/>
-        <w:numPr>
-          <w:ilvl w:val="0"/>
-          <w:numId w:val="22"/>
-        </w:numPr>
+        <w:pStyle w:val="Description"/>
+      </w:pPr>
+      <w:r>
+        <w:t>Advert</w:t>
+      </w:r>
+      <w:r>
+        <w:t>isement designs</w:t>
+      </w:r>
+      <w:r>
+        <w:t xml:space="preserve"> led to a </w:t>
+      </w:r>
+      <w:r>
+        <w:t>1.6x</w:t>
+      </w:r>
+      <w:r>
+        <w:t xml:space="preserve"> increase in the time customers spent in AT&amp;T stores, resulting in </w:t>
+      </w:r>
+      <w:r>
+        <w:t>2</w:t>
+      </w:r>
+      <w:r>
+        <w:t xml:space="preserve">9% </w:t>
+      </w:r>
+      <w:r>
+        <w:t>greater phone sales</w:t>
+      </w:r>
+      <w:r>
+        <w:t xml:space="preserve"> over the holiday period</w:t>
+      </w:r>
+      <w:r>
+        <w:t xml:space="preserve">. </w:t>
+      </w:r>
+      <w:r>
+        <w:t>Major clients include but not limited to: AT&amp;T, ExxonMobil, Frito-Lay</w:t>
+      </w:r>
+      <w:r>
+        <w:t>.</w:t>
+      </w:r>
+      <w:r>
+        <w:t xml:space="preserve"> </w:t>
+      </w:r>
+    </w:p>
+    <w:p>
+      <w:pPr>
+        <w:pStyle w:val="Description"/>
       </w:pPr>
       <w:r>
         <w:t>At the forefront of design and development, creat</w:t>
       </w:r>
       <w:r>
-        <w:t>ing</w:t>
+        <w:t>ed</w:t>
       </w:r>
       <w:r>
-        <w:t xml:space="preserve"> and overs</w:t>
+        <w:t xml:space="preserve"> </w:t>
       </w:r>
       <w:r>
-        <w:t>eeing</w:t>
+        <w:t xml:space="preserve">over </w:t>
       </w:r>
       <w:r>
-        <w:t xml:space="preserve"> unique applications at the client’s </w:t>
+        <w:t>75</w:t>
       </w:r>
       <w:r>
-        <w:t>request</w:t>
+        <w:t xml:space="preserve"> </w:t>
       </w:r>
       <w:r>
-        <w:t>.</w:t>
+        <w:t xml:space="preserve">unique </w:t>
+      </w:r>
+      <w:r>
+        <w:t>applications at the clients’ request.</w:t>
       </w:r>
       <w:r>
         <w:t xml:space="preserve"> </w:t>
@@ -1273,13 +1101,13 @@
         <w:t>F</w:t>
       </w:r>
       <w:r>
-        <w:t xml:space="preserve">rom complete site redesigns, to </w:t>
+        <w:t>rom complete site redesigns, to interact</w:t>
       </w:r>
       <w:r>
-        <w:t xml:space="preserve">tangible and </w:t>
+        <w:t>ive</w:t>
       </w:r>
       <w:r>
-        <w:t>interactable experiences, there is no limit to project scope</w:t>
+        <w:t xml:space="preserve"> experiences, there is no limit to project scope</w:t>
       </w:r>
       <w:r>
         <w:t>.</w:t>
@@ -1287,20 +1115,16 @@
     </w:p>
     <w:p>
       <w:pPr>
-        <w:pStyle w:val="ListParagraph"/>
-        <w:numPr>
-          <w:ilvl w:val="0"/>
-          <w:numId w:val="22"/>
-        </w:numPr>
+        <w:pStyle w:val="Description"/>
       </w:pPr>
       <w:r>
-        <w:t xml:space="preserve">Creative and </w:t>
+        <w:t>Generated over 300 million combined media impressions</w:t>
       </w:r>
       <w:r>
-        <w:t>cooperativ</w:t>
+        <w:t xml:space="preserve"> by</w:t>
       </w:r>
       <w:r>
-        <w:t xml:space="preserve">e; </w:t>
+        <w:t xml:space="preserve"> </w:t>
       </w:r>
       <w:r>
         <w:t>collaborat</w:t>
@@ -1309,67 +1133,10 @@
         <w:t>ing</w:t>
       </w:r>
       <w:r>
-        <w:t xml:space="preserve"> with stakeholders</w:t>
+        <w:t xml:space="preserve"> with </w:t>
       </w:r>
       <w:r>
-        <w:t xml:space="preserve">, both technical and non-technical </w:t>
-      </w:r>
-      <w:r>
-        <w:t>to maximize potential of</w:t>
-      </w:r>
-      <w:r>
-        <w:t xml:space="preserve"> </w:t>
-      </w:r>
-      <w:r>
-        <w:t>pro</w:t>
-      </w:r>
-      <w:r>
-        <w:t>fit</w:t>
-      </w:r>
-      <w:r>
-        <w:t>.</w:t>
-      </w:r>
-    </w:p>
-    <w:p>
-      <w:pPr>
-        <w:pStyle w:val="ListParagraph"/>
-        <w:numPr>
-          <w:ilvl w:val="0"/>
-          <w:numId w:val="22"/>
-        </w:numPr>
-      </w:pPr>
-      <w:r>
-        <w:t>Major clients include but not limited to: AT&amp;T, ExxonMobil, Frito-Lay</w:t>
-      </w:r>
-      <w:r>
-        <w:t xml:space="preserve">; </w:t>
-      </w:r>
-      <w:r>
-        <w:t>see my impact in any modern AT&amp;T store.</w:t>
-      </w:r>
-    </w:p>
-    <w:p>
-      <w:pPr>
-        <w:pStyle w:val="ListParagraph"/>
-        <w:numPr>
-          <w:ilvl w:val="0"/>
-          <w:numId w:val="22"/>
-        </w:numPr>
-      </w:pPr>
-      <w:r>
-        <w:t xml:space="preserve">Contributed to many industries, </w:t>
-      </w:r>
-      <w:r>
-        <w:t>encompassing</w:t>
-      </w:r>
-      <w:r>
-        <w:t xml:space="preserve"> Tech, Marketing, Healthcare, Food, </w:t>
-      </w:r>
-      <w:r>
-        <w:t xml:space="preserve">and </w:t>
-      </w:r>
-      <w:r>
-        <w:t>more.</w:t>
+        <w:t>stakeholders to produce ads designed to maximize viewership.</w:t>
       </w:r>
     </w:p>
     <w:p>
@@ -1378,9 +1145,6 @@
       </w:pPr>
       <w:r>
         <w:t>Front-End</w:t>
-      </w:r>
-      <w:r>
-        <w:t>/Design</w:t>
       </w:r>
       <w:r>
         <w:t xml:space="preserve"> </w:t>
@@ -1395,16 +1159,19 @@
         <w:t xml:space="preserve">: </w:t>
       </w:r>
       <w:r>
-        <w:t>React</w:t>
-      </w:r>
-      <w:r>
-        <w:t>, TypeScript</w:t>
+        <w:t>JavaScript</w:t>
       </w:r>
       <w:r>
         <w:t xml:space="preserve">, </w:t>
       </w:r>
       <w:r>
-        <w:t>Angular</w:t>
+        <w:t xml:space="preserve">Java, </w:t>
+      </w:r>
+      <w:r>
+        <w:t>React</w:t>
+      </w:r>
+      <w:r>
+        <w:t>, TypeScript</w:t>
       </w:r>
       <w:r>
         <w:t>,</w:t>
@@ -1416,16 +1183,22 @@
         <w:t xml:space="preserve">Tailwind, </w:t>
       </w:r>
       <w:r>
-        <w:t>SCSS,</w:t>
+        <w:t>S</w:t>
       </w:r>
       <w:r>
-        <w:t xml:space="preserve"> Word</w:t>
+        <w:t>A</w:t>
       </w:r>
       <w:r>
-        <w:t>P</w:t>
+        <w:t>SS</w:t>
       </w:r>
       <w:r>
-        <w:t>ress, Figma, Adobe XD, Photoshop</w:t>
+        <w:t>/S</w:t>
+      </w:r>
+      <w:r>
+        <w:t>C</w:t>
+      </w:r>
+      <w:r>
+        <w:t>SS</w:t>
       </w:r>
     </w:p>
     <w:p>
@@ -1433,7 +1206,7 @@
         <w:pStyle w:val="stack"/>
       </w:pPr>
       <w:r>
-        <w:t>Back-End/Infrastructure</w:t>
+        <w:t>Back-End</w:t>
       </w:r>
       <w:r>
         <w:t xml:space="preserve"> Stack</w:t>
@@ -1445,29 +1218,22 @@
         <w:t xml:space="preserve">Git, </w:t>
       </w:r>
       <w:r>
+        <w:t xml:space="preserve">Jasmine JS, </w:t>
+      </w:r>
+      <w:r>
         <w:t>Python, Java, AWS</w:t>
       </w:r>
       <w:r>
-        <w:t xml:space="preserve">, </w:t>
-      </w:r>
-      <w:r>
-        <w:t>Azure</w:t>
-      </w:r>
-      <w:r>
-        <w:t xml:space="preserve"> Cloud</w:t>
-      </w:r>
-      <w:r>
-        <w:t xml:space="preserve">, </w:t>
-      </w:r>
-      <w:r>
-        <w:t>PostgreSQ</w:t>
+        <w:t>, PostgreSQ</w:t>
       </w:r>
       <w:r>
         <w:t>L</w:t>
       </w:r>
-      <w:r>
-        <w:t>, Docker</w:t>
-      </w:r>
+    </w:p>
+    <w:p>
+      <w:pPr>
+        <w:pStyle w:val="stack"/>
+      </w:pPr>
     </w:p>
     <w:tbl>
       <w:tblPr>
@@ -1492,7 +1258,14 @@
               </w:rPr>
             </w:pPr>
             <w:r>
-              <w:t xml:space="preserve">JACOBS Engineering / </w:t>
+              <w:lastRenderedPageBreak/>
+              <w:t xml:space="preserve">JACOBS Engineering </w:t>
+            </w:r>
+            <w:r>
+              <w:t>-</w:t>
+            </w:r>
+            <w:r>
+              <w:t xml:space="preserve"> </w:t>
             </w:r>
             <w:r>
               <w:rPr>
@@ -1549,14 +1322,40 @@
     </w:tbl>
     <w:p>
       <w:pPr>
-        <w:pStyle w:val="ListParagraph"/>
-        <w:numPr>
-          <w:ilvl w:val="0"/>
-          <w:numId w:val="23"/>
-        </w:numPr>
+        <w:pStyle w:val="Description"/>
       </w:pPr>
       <w:r>
-        <w:t>Analyz</w:t>
+        <w:t>Simultaneously h</w:t>
+      </w:r>
+      <w:r>
+        <w:t>and</w:t>
+      </w:r>
+      <w:r>
+        <w:t>led</w:t>
+      </w:r>
+      <w:r>
+        <w:t xml:space="preserve"> </w:t>
+      </w:r>
+      <w:r>
+        <w:t xml:space="preserve">5-10 </w:t>
+      </w:r>
+      <w:r>
+        <w:t xml:space="preserve">accounts worth </w:t>
+      </w:r>
+      <w:r>
+        <w:t>over $100</w:t>
+      </w:r>
+      <w:r>
+        <w:t>K</w:t>
+      </w:r>
+      <w:r>
+        <w:t xml:space="preserve"> each</w:t>
+      </w:r>
+      <w:r>
+        <w:t>. A</w:t>
+      </w:r>
+      <w:r>
+        <w:t>nalyz</w:t>
       </w:r>
       <w:r>
         <w:t>ed</w:t>
@@ -1571,28 +1370,71 @@
         <w:t xml:space="preserve">for </w:t>
       </w:r>
       <w:r>
-        <w:t>IT solutions</w:t>
-      </w:r>
-      <w:r>
-        <w:t>.</w:t>
+        <w:t>IT solutions.</w:t>
       </w:r>
     </w:p>
     <w:p>
       <w:pPr>
-        <w:pStyle w:val="ListParagraph"/>
-        <w:numPr>
-          <w:ilvl w:val="0"/>
-          <w:numId w:val="23"/>
-        </w:numPr>
+        <w:pStyle w:val="Description"/>
       </w:pPr>
       <w:r>
-        <w:t>Development</w:t>
+        <w:t>Contribu</w:t>
+      </w:r>
+      <w:r>
+        <w:t>ted</w:t>
+      </w:r>
+      <w:r>
+        <w:t xml:space="preserve"> to </w:t>
+      </w:r>
+      <w:r>
+        <w:t xml:space="preserve">over 200 </w:t>
+      </w:r>
+      <w:r>
+        <w:t>knowledgebase article</w:t>
+      </w:r>
+      <w:r>
+        <w:t>s</w:t>
+      </w:r>
+      <w:r>
+        <w:t xml:space="preserve">, helping to streamline software use for non-technical </w:t>
+      </w:r>
+      <w:r>
+        <w:t>executives</w:t>
+      </w:r>
+      <w:r>
+        <w:t xml:space="preserve">. </w:t>
+      </w:r>
+      <w:r>
+        <w:t>Bugs</w:t>
       </w:r>
       <w:r>
         <w:t xml:space="preserve"> </w:t>
       </w:r>
       <w:r>
-        <w:t xml:space="preserve">of </w:t>
+        <w:t>report</w:t>
+      </w:r>
+      <w:r>
+        <w:t>ed</w:t>
+      </w:r>
+      <w:r>
+        <w:t xml:space="preserve"> fell </w:t>
+      </w:r>
+      <w:r>
+        <w:t>66</w:t>
+      </w:r>
+      <w:r>
+        <w:t>% as reported in the ServiceNow platform.</w:t>
+      </w:r>
+    </w:p>
+    <w:p>
+      <w:pPr>
+        <w:pStyle w:val="Description"/>
+      </w:pPr>
+      <w:r>
+        <w:t>Over 40 edits of</w:t>
+      </w:r>
+      <w:r>
+        <w:t xml:space="preserve"> </w:t>
       </w:r>
       <w:r>
         <w:t xml:space="preserve">in-house </w:t>
@@ -1603,47 +1445,17 @@
       <w:r>
         <w:t>application for IT professionals</w:t>
       </w:r>
-    </w:p>
-    <w:p>
-      <w:pPr>
-        <w:pStyle w:val="ListParagraph"/>
-        <w:numPr>
-          <w:ilvl w:val="0"/>
-          <w:numId w:val="23"/>
-        </w:numPr>
-      </w:pPr>
       <w:r>
-        <w:t>Relayed complex information as</w:t>
+        <w:t xml:space="preserve">, </w:t>
       </w:r>
       <w:r>
-        <w:t xml:space="preserve"> the technical liaison for non-technical </w:t>
+        <w:t xml:space="preserve">leading to increased productivity by </w:t>
       </w:r>
       <w:r>
-        <w:t>stake</w:t>
-      </w:r>
-      <w:r>
-        <w:t>holders</w:t>
+        <w:t>creating a more efficient platform</w:t>
       </w:r>
       <w:r>
         <w:t>.</w:t>
-      </w:r>
-    </w:p>
-    <w:p>
-      <w:pPr>
-        <w:pStyle w:val="ListParagraph"/>
-        <w:numPr>
-          <w:ilvl w:val="0"/>
-          <w:numId w:val="23"/>
-        </w:numPr>
-      </w:pPr>
-      <w:r>
-        <w:t>Contribution to d</w:t>
-      </w:r>
-      <w:r>
-        <w:t>ocumentation and knowledgebase article</w:t>
-      </w:r>
-      <w:r>
-        <w:t>s</w:t>
       </w:r>
     </w:p>
     <w:p>
@@ -1663,7 +1475,13 @@
         <w:t>S</w:t>
       </w:r>
       <w:r>
-        <w:t>cript, JSON</w:t>
+        <w:t xml:space="preserve">cript, </w:t>
+      </w:r>
+      <w:r>
+        <w:t xml:space="preserve">Java, </w:t>
+      </w:r>
+      <w:r>
+        <w:t>JSON</w:t>
       </w:r>
     </w:p>
     <w:p>
@@ -1671,10 +1489,10 @@
         <w:pStyle w:val="stack"/>
       </w:pPr>
       <w:r>
-        <w:t>IT CRM</w:t>
+        <w:t xml:space="preserve">IT </w:t>
       </w:r>
       <w:r>
-        <w:t>/Data</w:t>
+        <w:t>Data</w:t>
       </w:r>
       <w:r>
         <w:t xml:space="preserve"> Stack</w:t>
@@ -1683,10 +1501,16 @@
         <w:t xml:space="preserve">: ServiceNow, </w:t>
       </w:r>
       <w:r>
-        <w:t>SQL</w:t>
+        <w:t>J</w:t>
       </w:r>
       <w:r>
-        <w:t>, Microsoft Dynamics</w:t>
+        <w:t>ira</w:t>
+      </w:r>
+      <w:r>
+        <w:t>,</w:t>
+      </w:r>
+      <w:r>
+        <w:t xml:space="preserve"> Microsoft Dynamics</w:t>
       </w:r>
       <w:r>
         <w:t>, Power BI</w:t>
@@ -1715,7 +1539,10 @@
               </w:rPr>
             </w:pPr>
             <w:r>
-              <w:t xml:space="preserve">Tyler Technologies / </w:t>
+              <w:t>Tyler Technologies</w:t>
+            </w:r>
+            <w:r>
+              <w:t xml:space="preserve"> - </w:t>
             </w:r>
             <w:r>
               <w:rPr>
@@ -1727,13 +1554,13 @@
               <w:rPr>
                 <w:color w:val="4C4C4C" w:themeColor="text2" w:themeTint="BF"/>
               </w:rPr>
-              <w:t>oftware S</w:t>
+              <w:t>oftware</w:t>
             </w:r>
             <w:r>
               <w:rPr>
                 <w:color w:val="4C4C4C" w:themeColor="text2" w:themeTint="BF"/>
               </w:rPr>
-              <w:t>olutions Architect</w:t>
+              <w:t xml:space="preserve"> Architect</w:t>
             </w:r>
           </w:p>
         </w:tc>
@@ -1796,41 +1623,42 @@
     </w:tbl>
     <w:p>
       <w:pPr>
-        <w:pStyle w:val="ListParagraph"/>
-        <w:numPr>
-          <w:ilvl w:val="0"/>
-          <w:numId w:val="24"/>
-        </w:numPr>
+        <w:pStyle w:val="Description"/>
       </w:pPr>
       <w:r>
-        <w:t>Utilized s</w:t>
+        <w:t xml:space="preserve">Solved over 50 unique client </w:t>
       </w:r>
       <w:r>
-        <w:t xml:space="preserve">cripting and automation to </w:t>
+        <w:t>cases</w:t>
       </w:r>
       <w:r>
-        <w:t>re</w:t>
-      </w:r>
-      <w:r>
-        <w:t>solve unique client issues</w:t>
-      </w:r>
-      <w:r>
-        <w:t>.</w:t>
+        <w:t xml:space="preserve"> weekly by utilizing scripting and automation.</w:t>
       </w:r>
     </w:p>
     <w:p>
       <w:pPr>
-        <w:pStyle w:val="ListParagraph"/>
-        <w:numPr>
-          <w:ilvl w:val="0"/>
-          <w:numId w:val="24"/>
-        </w:numPr>
+        <w:pStyle w:val="Description"/>
       </w:pPr>
       <w:r>
-        <w:t xml:space="preserve">Tailored versions of company software to </w:t>
+        <w:t>Implored coding best practices to t</w:t>
       </w:r>
       <w:r>
-        <w:t xml:space="preserve">provide for </w:t>
+        <w:t xml:space="preserve">ailor company software </w:t>
+      </w:r>
+      <w:r>
+        <w:t>provid</w:t>
+      </w:r>
+      <w:r>
+        <w:t>ing</w:t>
+      </w:r>
+      <w:r>
+        <w:t xml:space="preserve"> </w:t>
+      </w:r>
+      <w:r>
+        <w:t>support for</w:t>
+      </w:r>
+      <w:r>
+        <w:t xml:space="preserve"> </w:t>
       </w:r>
       <w:r>
         <w:t>first responders</w:t>
@@ -1841,11 +1669,57 @@
     </w:p>
     <w:p>
       <w:pPr>
-        <w:pStyle w:val="ListParagraph"/>
-        <w:numPr>
-          <w:ilvl w:val="0"/>
-          <w:numId w:val="24"/>
-        </w:numPr>
+        <w:pStyle w:val="Description"/>
+      </w:pPr>
+      <w:r>
+        <w:t xml:space="preserve">Reduced the </w:t>
+      </w:r>
+      <w:r>
+        <w:t>frequency</w:t>
+      </w:r>
+      <w:r>
+        <w:t xml:space="preserve"> of incoming ticket</w:t>
+      </w:r>
+      <w:r>
+        <w:t>s</w:t>
+      </w:r>
+      <w:r>
+        <w:t xml:space="preserve"> by</w:t>
+      </w:r>
+      <w:r>
+        <w:t xml:space="preserve"> about 20% by</w:t>
+      </w:r>
+      <w:r>
+        <w:t xml:space="preserve"> p</w:t>
+      </w:r>
+      <w:r>
+        <w:t>ublis</w:t>
+      </w:r>
+      <w:r>
+        <w:t>h</w:t>
+      </w:r>
+      <w:r>
+        <w:t>ing</w:t>
+      </w:r>
+      <w:r>
+        <w:t xml:space="preserve"> </w:t>
+      </w:r>
+      <w:r>
+        <w:t>documentation</w:t>
+      </w:r>
+      <w:r>
+        <w:t xml:space="preserve"> </w:t>
+      </w:r>
+      <w:r>
+        <w:t>for in-house applications</w:t>
+      </w:r>
+      <w:r>
+        <w:t>.</w:t>
+      </w:r>
+    </w:p>
+    <w:p>
+      <w:pPr>
+        <w:pStyle w:val="Description"/>
       </w:pPr>
       <w:r>
         <w:t>Bec</w:t>
@@ -1854,31 +1728,10 @@
         <w:t>ame</w:t>
       </w:r>
       <w:r>
-        <w:t xml:space="preserve"> product owner and subject matter expert</w:t>
+        <w:t xml:space="preserve"> </w:t>
       </w:r>
       <w:r>
-        <w:t>.</w:t>
-      </w:r>
-    </w:p>
-    <w:p>
-      <w:pPr>
-        <w:pStyle w:val="ListParagraph"/>
-        <w:numPr>
-          <w:ilvl w:val="0"/>
-          <w:numId w:val="24"/>
-        </w:numPr>
-      </w:pPr>
-      <w:r>
-        <w:t>Publis</w:t>
-      </w:r>
-      <w:r>
-        <w:t>hed</w:t>
-      </w:r>
-      <w:r>
-        <w:t xml:space="preserve"> knowledgebase articles for in-house applications</w:t>
-      </w:r>
-      <w:r>
-        <w:t>.</w:t>
+        <w:t>subject matter expert on a multitude of platform-specific topics.</w:t>
       </w:r>
     </w:p>
     <w:p>
@@ -1886,7 +1739,13 @@
         <w:pStyle w:val="stack"/>
       </w:pPr>
       <w:r>
-        <w:t>Techstack</w:t>
+        <w:t xml:space="preserve">Core </w:t>
+      </w:r>
+      <w:r>
+        <w:t>S</w:t>
+      </w:r>
+      <w:r>
+        <w:t>tack</w:t>
       </w:r>
       <w:r>
         <w:t>:</w:t>
@@ -1907,7 +1766,16 @@
         <w:t xml:space="preserve">SQL, </w:t>
       </w:r>
       <w:r>
-        <w:t xml:space="preserve">XML, Jira, Confluence, </w:t>
+        <w:t xml:space="preserve">XML, </w:t>
+      </w:r>
+      <w:r>
+        <w:t>J</w:t>
+      </w:r>
+      <w:r>
+        <w:t>ira</w:t>
+      </w:r>
+      <w:r>
+        <w:t>, Confluence</w:t>
       </w:r>
     </w:p>
     <w:tbl>
@@ -1933,13 +1801,25 @@
               </w:rPr>
             </w:pPr>
             <w:r>
-              <w:t xml:space="preserve">Vira Insight LLC / </w:t>
+              <w:t xml:space="preserve">Vira Insight LLC </w:t>
+            </w:r>
+            <w:r>
+              <w:t>-</w:t>
+            </w:r>
+            <w:r>
+              <w:t xml:space="preserve"> </w:t>
             </w:r>
             <w:r>
               <w:rPr>
                 <w:color w:val="4C4C4C" w:themeColor="text2" w:themeTint="BF"/>
               </w:rPr>
-              <w:t>IT Coordinator</w:t>
+              <w:t>Lead I</w:t>
+            </w:r>
+            <w:r>
+              <w:rPr>
+                <w:color w:val="4C4C4C" w:themeColor="text2" w:themeTint="BF"/>
+              </w:rPr>
+              <w:t>T Coordinator</w:t>
             </w:r>
           </w:p>
         </w:tc>
@@ -2014,35 +1894,34 @@
     </w:tbl>
     <w:p>
       <w:pPr>
-        <w:pStyle w:val="ListParagraph"/>
-        <w:numPr>
-          <w:ilvl w:val="0"/>
-          <w:numId w:val="25"/>
-        </w:numPr>
+        <w:pStyle w:val="Description"/>
       </w:pPr>
       <w:r>
-        <w:t>Internal Helpdesk and ticketing</w:t>
-      </w:r>
-    </w:p>
-    <w:p>
-      <w:pPr>
-        <w:pStyle w:val="ListParagraph"/>
-        <w:numPr>
-          <w:ilvl w:val="0"/>
-          <w:numId w:val="25"/>
-        </w:numPr>
-      </w:pPr>
-      <w:r>
-        <w:t>Diagnos</w:t>
+        <w:t xml:space="preserve">Met and exceeded </w:t>
       </w:r>
       <w:r>
-        <w:t xml:space="preserve">ed </w:t>
+        <w:t xml:space="preserve">predefined </w:t>
       </w:r>
       <w:r>
-        <w:t>hardware and software problems</w:t>
+        <w:t>metrics by solving hundreds</w:t>
       </w:r>
       <w:r>
-        <w:t xml:space="preserve"> for internal users</w:t>
+        <w:t xml:space="preserve"> of tickets weekly</w:t>
+      </w:r>
+      <w:r>
+        <w:t xml:space="preserve"> </w:t>
+      </w:r>
+      <w:r>
+        <w:t>through i</w:t>
+      </w:r>
+      <w:r>
+        <w:t xml:space="preserve">nternal </w:t>
+      </w:r>
+      <w:r>
+        <w:t>h</w:t>
+      </w:r>
+      <w:r>
+        <w:t>elpdesk</w:t>
       </w:r>
       <w:r>
         <w:t>.</w:t>
@@ -2050,14 +1929,59 @@
     </w:p>
     <w:p>
       <w:pPr>
-        <w:pStyle w:val="ListParagraph"/>
-        <w:numPr>
-          <w:ilvl w:val="0"/>
-          <w:numId w:val="25"/>
-        </w:numPr>
+        <w:pStyle w:val="Description"/>
       </w:pPr>
       <w:r>
-        <w:t>Installation of new hardware and software</w:t>
+        <w:t>Maintai</w:t>
+      </w:r>
+      <w:r>
+        <w:t>ned</w:t>
+      </w:r>
+      <w:r>
+        <w:t xml:space="preserve"> infrastructure for office supporting nearly 500 employees.</w:t>
+      </w:r>
+    </w:p>
+    <w:p>
+      <w:pPr>
+        <w:pStyle w:val="Description"/>
+      </w:pPr>
+      <w:r>
+        <w:t>Triage and task delegation of up to 20 concurrent projects.</w:t>
+      </w:r>
+    </w:p>
+    <w:p>
+      <w:pPr>
+        <w:pStyle w:val="Description"/>
+      </w:pPr>
+      <w:r>
+        <w:t>Installed</w:t>
+      </w:r>
+      <w:r>
+        <w:t>, updated, and</w:t>
+      </w:r>
+      <w:r>
+        <w:t xml:space="preserve"> d</w:t>
+      </w:r>
+      <w:r>
+        <w:t>iagnos</w:t>
+      </w:r>
+      <w:r>
+        <w:t>ed</w:t>
+      </w:r>
+      <w:r>
+        <w:t xml:space="preserve"> </w:t>
+      </w:r>
+      <w:r>
+        <w:t xml:space="preserve">software </w:t>
+      </w:r>
+      <w:r>
+        <w:t xml:space="preserve">and hardware </w:t>
+      </w:r>
+      <w:r>
+        <w:t>for internal users</w:t>
+      </w:r>
+      <w:r>
+        <w:t>.</w:t>
       </w:r>
     </w:p>
     <w:tbl>
@@ -2083,7 +2007,10 @@
               </w:rPr>
             </w:pPr>
             <w:r>
-              <w:t>Pyon Tech LLC /</w:t>
+              <w:t xml:space="preserve">Pyon Tech LLC </w:t>
+            </w:r>
+            <w:r>
+              <w:t>-</w:t>
             </w:r>
             <w:r>
               <w:rPr>
@@ -2135,14 +2062,16 @@
     </w:tbl>
     <w:p>
       <w:pPr>
-        <w:pStyle w:val="ListParagraph"/>
-        <w:numPr>
-          <w:ilvl w:val="0"/>
-          <w:numId w:val="29"/>
-        </w:numPr>
+        <w:pStyle w:val="Description"/>
       </w:pPr>
       <w:r>
-        <w:t xml:space="preserve">Travelling to </w:t>
+        <w:t>Travell</w:t>
+      </w:r>
+      <w:r>
+        <w:t>ed</w:t>
+      </w:r>
+      <w:r>
+        <w:t xml:space="preserve"> to </w:t>
       </w:r>
       <w:r>
         <w:t xml:space="preserve">client </w:t>
@@ -2151,19 +2080,53 @@
         <w:t>sites</w:t>
       </w:r>
       <w:r>
-        <w:t xml:space="preserve"> and conducting professional audits</w:t>
+        <w:t xml:space="preserve"> and conduct</w:t>
+      </w:r>
+      <w:r>
+        <w:t>ed</w:t>
+      </w:r>
+      <w:r>
+        <w:t xml:space="preserve"> </w:t>
+      </w:r>
+      <w:r>
+        <w:t>technical</w:t>
+      </w:r>
+      <w:r>
+        <w:t xml:space="preserve"> audits</w:t>
+      </w:r>
+      <w:r>
+        <w:t>.</w:t>
+      </w:r>
+      <w:r>
+        <w:t xml:space="preserve"> </w:t>
+      </w:r>
+      <w:r>
+        <w:t>Achieved</w:t>
+      </w:r>
+      <w:r>
+        <w:t xml:space="preserve"> and sustained</w:t>
+      </w:r>
+      <w:r>
+        <w:t xml:space="preserve"> 100% customer satisfaction rate.</w:t>
       </w:r>
     </w:p>
     <w:p>
       <w:pPr>
-        <w:pStyle w:val="ListParagraph"/>
-        <w:numPr>
-          <w:ilvl w:val="0"/>
-          <w:numId w:val="27"/>
-        </w:numPr>
+        <w:pStyle w:val="Description"/>
+      </w:pPr>
+      <w:r>
+        <w:t>Built client relationships by conducting follow-ups and managing subsequent issues.</w:t>
+      </w:r>
+    </w:p>
+    <w:p>
+      <w:pPr>
+        <w:pStyle w:val="Description"/>
       </w:pPr>
       <w:r>
         <w:t>Maintained large-scale networking servers</w:t>
+      </w:r>
+      <w:r>
+        <w:t xml:space="preserve"> of over 400 computers</w:t>
       </w:r>
       <w:r>
         <w:t>.</w:t>
@@ -2171,11 +2134,7 @@
     </w:p>
     <w:p>
       <w:pPr>
-        <w:pStyle w:val="ListParagraph"/>
-        <w:numPr>
-          <w:ilvl w:val="0"/>
-          <w:numId w:val="27"/>
-        </w:numPr>
+        <w:pStyle w:val="Description"/>
       </w:pPr>
       <w:r>
         <w:t>Install</w:t>
@@ -2187,21 +2146,121 @@
         <w:t xml:space="preserve"> </w:t>
       </w:r>
       <w:r>
-        <w:t>of technical equipment</w:t>
+        <w:t xml:space="preserve">of </w:t>
+      </w:r>
+      <w:r>
+        <w:t>catered software depend</w:t>
+      </w:r>
+      <w:r>
+        <w:t>ent</w:t>
+      </w:r>
+      <w:r>
+        <w:t xml:space="preserve"> on </w:t>
+      </w:r>
+      <w:r>
+        <w:t>end-user</w:t>
+      </w:r>
+      <w:r>
+        <w:t xml:space="preserve"> needs.</w:t>
       </w:r>
     </w:p>
     <w:p>
       <w:pPr>
-        <w:pStyle w:val="ListParagraph"/>
-        <w:numPr>
-          <w:ilvl w:val="0"/>
-          <w:numId w:val="27"/>
-        </w:numPr>
+        <w:pStyle w:val="ForHeading"/>
       </w:pPr>
       <w:r>
-        <w:t>Troubleshooting for Windows and Linux based systems</w:t>
+        <w:t>Education</w:t>
       </w:r>
     </w:p>
+    <w:tbl>
+      <w:tblPr>
+        <w:tblStyle w:val="TableGrid"/>
+        <w:tblW w:w="5000" w:type="pct"/>
+        <w:tblLook w:val="04A0" w:firstRow="1" w:lastRow="0" w:firstColumn="1" w:lastColumn="0" w:noHBand="0" w:noVBand="1"/>
+      </w:tblPr>
+      <w:tblGrid>
+        <w:gridCol w:w="7661"/>
+        <w:gridCol w:w="1915"/>
+      </w:tblGrid>
+      <w:tr>
+        <w:tc>
+          <w:tcPr>
+            <w:tcW w:w="4000" w:type="pct"/>
+          </w:tcPr>
+          <w:p>
+            <w:pPr>
+              <w:pStyle w:val="Heading2"/>
+              <w:rPr>
+                <w:rStyle w:val="Emphasis"/>
+                <w:rFonts w:asciiTheme="minorHAnsi" w:hAnsiTheme="minorHAnsi" w:cstheme="minorHAnsi"/>
+                <w:color w:val="4C4C4C" w:themeColor="text2" w:themeTint="BF"/>
+                <w:sz w:val="28"/>
+                <w:szCs w:val="28"/>
+              </w:rPr>
+            </w:pPr>
+            <w:r>
+              <w:rPr>
+                <w:rFonts w:asciiTheme="minorHAnsi" w:hAnsiTheme="minorHAnsi" w:cstheme="minorHAnsi"/>
+                <w:sz w:val="28"/>
+                <w:szCs w:val="28"/>
+              </w:rPr>
+              <w:t xml:space="preserve">University of Texas at Arlington </w:t>
+            </w:r>
+            <w:r>
+              <w:rPr>
+                <w:rFonts w:asciiTheme="minorHAnsi" w:hAnsiTheme="minorHAnsi" w:cstheme="minorHAnsi"/>
+                <w:sz w:val="28"/>
+                <w:szCs w:val="28"/>
+              </w:rPr>
+              <w:t>-</w:t>
+            </w:r>
+            <w:r>
+              <w:rPr>
+                <w:rFonts w:asciiTheme="minorHAnsi" w:hAnsiTheme="minorHAnsi" w:cstheme="minorHAnsi"/>
+                <w:sz w:val="28"/>
+                <w:szCs w:val="28"/>
+              </w:rPr>
+              <w:t xml:space="preserve"> </w:t>
+            </w:r>
+            <w:r>
+              <w:rPr>
+                <w:rStyle w:val="Emphasis"/>
+                <w:rFonts w:asciiTheme="minorHAnsi" w:hAnsiTheme="minorHAnsi" w:cstheme="minorHAnsi"/>
+                <w:color w:val="4C4C4C" w:themeColor="text2" w:themeTint="BF"/>
+                <w:sz w:val="28"/>
+                <w:szCs w:val="28"/>
+              </w:rPr>
+              <w:t>Computer Science Major</w:t>
+            </w:r>
+          </w:p>
+        </w:tc>
+        <w:tc>
+          <w:tcPr>
+            <w:tcW w:w="2500" w:type="pct"/>
+          </w:tcPr>
+          <w:p>
+            <w:pPr>
+              <w:pStyle w:val="Heading2"/>
+              <w:jc w:val="right"/>
+              <w:rPr>
+                <w:rStyle w:val="Emphasis"/>
+                <w:rFonts w:asciiTheme="minorHAnsi" w:hAnsiTheme="minorHAnsi" w:cstheme="minorHAnsi"/>
+                <w:color w:val="4C4C4C" w:themeColor="text2" w:themeTint="BF"/>
+                <w:sz w:val="28"/>
+                <w:szCs w:val="28"/>
+              </w:rPr>
+            </w:pPr>
+            <w:r>
+              <w:rPr>
+                <w:rStyle w:val="DatesChar"/>
+              </w:rPr>
+              <w:t>2017</w:t>
+            </w:r>
+          </w:p>
+        </w:tc>
+      </w:tr>
+    </w:tbl>
+    <w:p/>
     <w:sectPr>
       <w:footerReference w:type="default" r:id="rId10"/>
       <w:pgSz w:w="12240" w:h="15840" w:code="1"/>
@@ -2315,7 +2374,7 @@
 <w:numbering xmlns:wpc="http://schemas.microsoft.com/office/word/2010/wordprocessingCanvas" xmlns:cx="http://schemas.microsoft.com/office/drawing/2014/chartex" xmlns:cx1="http://schemas.microsoft.com/office/drawing/2015/9/8/chartex" xmlns:cx2="http://schemas.microsoft.com/office/drawing/2015/10/21/chartex" xmlns:cx3="http://schemas.microsoft.com/office/drawing/2016/5/9/chartex" xmlns:cx4="http://schemas.microsoft.com/office/drawing/2016/5/10/chartex" xmlns:cx5="http://schemas.microsoft.com/office/drawing/2016/5/11/chartex" xmlns:cx6="http://schemas.microsoft.com/office/drawing/2016/5/12/chartex" xmlns:cx7="http://schemas.microsoft.com/office/drawing/2016/5/13/chartex" xmlns:cx8="http://schemas.microsoft.com/office/drawing/2016/5/14/chartex" xmlns:mc="http://schemas.openxmlformats.org/markup-compatibility/2006" xmlns:aink="http://schemas.microsoft.com/office/drawing/2016/ink" xmlns:am3d="http://schemas.microsoft.com/office/drawing/2017/model3d" xmlns:o="urn:schemas-microsoft-com:office:office" xmlns:oel="http://schemas.microsoft.com/office/2019/extlst" xmlns:r="http://schemas.openxmlformats.org/officeDocument/2006/relationships" xmlns:m="http://schemas.openxmlformats.org/officeDocument/2006/math" xmlns:v="urn:schemas-microsoft-com:vml" xmlns:wp14="http://schemas.microsoft.com/office/word/2010/wordprocessingDrawing" xmlns:wp="http://schemas.openxmlformats.org/drawingml/2006/wordprocessingDrawing" xmlns:w10="urn:schemas-microsoft-com:office:word" xmlns:w="http://schemas.openxmlformats.org/wordprocessingml/2006/main" xmlns:w14="http://schemas.microsoft.com/office/word/2010/wordml" xmlns:w15="http://schemas.microsoft.com/office/word/2012/wordml" xmlns:w16cex="http://schemas.microsoft.com/office/word/2018/wordml/cex" xmlns:w16cid="http://schemas.microsoft.com/office/word/2016/wordml/cid" xmlns:w16="http://schemas.microsoft.com/office/word/2018/wordml" xmlns:w16du="http://schemas.microsoft.com/office/word/2023/wordml/word16du" xmlns:w16sdtdh="http://schemas.microsoft.com/office/word/2020/wordml/sdtdatahash" xmlns:w16se="http://schemas.microsoft.com/office/word/2015/wordml/symex" xmlns:wpg="http://schemas.microsoft.com/office/word/2010/wordprocessingGroup" xmlns:wpi="http://schemas.microsoft.com/office/word/2010/wordprocessingInk" xmlns:wne="http://schemas.microsoft.com/office/word/2006/wordml" xmlns:wps="http://schemas.microsoft.com/office/word/2010/wordprocessingShape" mc:Ignorable="w14 w15 w16se w16cid w16 w16cex w16sdtdh w16du wp14">
   <w:numPicBullet w:numPicBulletId="0">
     <w:pict>
-      <v:rect id="_x0000_i1104" style="width:0;height:1.5pt" o:hralign="center" o:bullet="t" o:hrstd="t" o:hr="t" fillcolor="#a0a0a0" stroked="f"/>
+      <v:rect id="_x0000_i1028" style="width:0;height:1.5pt" o:hralign="center" o:bullet="t" o:hrstd="t" o:hr="t" fillcolor="#a0a0a0" stroked="f"/>
     </w:pict>
   </w:numPicBullet>
   <w:abstractNum w:abstractNumId="0" w15:restartNumberingAfterBreak="0">
@@ -2475,7 +2534,7 @@
   <w:abstractNum w:abstractNumId="8" w15:restartNumberingAfterBreak="0">
     <w:nsid w:val="FFFFFF89"/>
     <w:multiLevelType w:val="singleLevel"/>
-    <w:tmpl w:val="584E3322"/>
+    <w:tmpl w:val="C4B6027C"/>
     <w:lvl w:ilvl="0">
       <w:start w:val="1"/>
       <w:numFmt w:val="bullet"/>
@@ -4402,10 +4461,11 @@
   <w:abstractNum w:abstractNumId="26" w15:restartNumberingAfterBreak="0">
     <w:nsid w:val="7B2937E4"/>
     <w:multiLevelType w:val="hybridMultilevel"/>
-    <w:tmpl w:val="ACC0C73A"/>
-    <w:lvl w:ilvl="0" w:tplc="04090001">
+    <w:tmpl w:val="C306399E"/>
+    <w:lvl w:ilvl="0" w:tplc="F0E05686">
       <w:start w:val="1"/>
       <w:numFmt w:val="bullet"/>
+      <w:pStyle w:val="Description"/>
       <w:lvlText w:val=""/>
       <w:lvlJc w:val="left"/>
       <w:pPr>
@@ -16255,6 +16315,7 @@
   <w:style w:type="paragraph" w:styleId="ListParagraph">
     <w:name w:val="List Paragraph"/>
     <w:basedOn w:val="Normal"/>
+    <w:link w:val="ListParagraphChar"/>
     <w:uiPriority w:val="34"/>
     <w:unhideWhenUsed/>
     <w:qFormat/>
@@ -30018,21 +30079,20 @@
     <w:basedOn w:val="NameTitle"/>
     <w:link w:val="stackChar"/>
     <w:qFormat/>
-    <w:rsid w:val="00887A8E"/>
+    <w:rsid w:val="004272D2"/>
     <w:rPr>
       <w:b w:val="0"/>
       <w:color w:val="005A6A" w:themeColor="accent3" w:themeShade="BF"/>
-      <w:sz w:val="20"/>
+      <w:sz w:val="22"/>
     </w:rPr>
   </w:style>
   <w:style w:type="character" w:customStyle="1" w:styleId="stackChar">
     <w:name w:val="stack Char"/>
     <w:basedOn w:val="DefaultParagraphFont"/>
     <w:link w:val="stack"/>
-    <w:rsid w:val="00887A8E"/>
+    <w:rsid w:val="004272D2"/>
     <w:rPr>
       <w:color w:val="005A6A" w:themeColor="accent3" w:themeShade="BF"/>
-      <w:sz w:val="20"/>
       <w:szCs w:val="26"/>
     </w:rPr>
   </w:style>
@@ -30091,6 +30151,37 @@
       <w:color w:val="707070" w:themeColor="background2" w:themeShade="80"/>
       <w:sz w:val="20"/>
       <w:szCs w:val="26"/>
+    </w:rPr>
+  </w:style>
+  <w:style w:type="paragraph" w:customStyle="1" w:styleId="Description">
+    <w:name w:val="Description"/>
+    <w:basedOn w:val="ListParagraph"/>
+    <w:link w:val="DescriptionChar"/>
+    <w:qFormat/>
+    <w:rsid w:val="00E64938"/>
+    <w:pPr>
+      <w:numPr>
+        <w:numId w:val="22"/>
+      </w:numPr>
+    </w:pPr>
+    <w:rPr>
+      <w:sz w:val="24"/>
+    </w:rPr>
+  </w:style>
+  <w:style w:type="character" w:customStyle="1" w:styleId="ListParagraphChar">
+    <w:name w:val="List Paragraph Char"/>
+    <w:basedOn w:val="DefaultParagraphFont"/>
+    <w:link w:val="ListParagraph"/>
+    <w:uiPriority w:val="34"/>
+    <w:rsid w:val="006A0DBB"/>
+  </w:style>
+  <w:style w:type="character" w:customStyle="1" w:styleId="DescriptionChar">
+    <w:name w:val="Description Char"/>
+    <w:basedOn w:val="ListParagraphChar"/>
+    <w:link w:val="Description"/>
+    <w:rsid w:val="00E64938"/>
+    <w:rPr>
+      <w:sz w:val="24"/>
     </w:rPr>
   </w:style>
 </w:styles>
@@ -30274,11 +30365,13 @@
     <w:rsid w:val="00064929"/>
     <w:rsid w:val="000954EE"/>
     <w:rsid w:val="00097EB5"/>
+    <w:rsid w:val="000B2D21"/>
     <w:rsid w:val="000C11CE"/>
     <w:rsid w:val="000C5531"/>
     <w:rsid w:val="000D0EF6"/>
     <w:rsid w:val="000E544B"/>
     <w:rsid w:val="000F02C4"/>
+    <w:rsid w:val="00131DD3"/>
     <w:rsid w:val="0019540C"/>
     <w:rsid w:val="001A17FE"/>
     <w:rsid w:val="001B3214"/>
@@ -30302,21 +30395,29 @@
     <w:rsid w:val="003D027C"/>
     <w:rsid w:val="003D549B"/>
     <w:rsid w:val="003F22AE"/>
+    <w:rsid w:val="00417BBD"/>
     <w:rsid w:val="00434C46"/>
     <w:rsid w:val="00467AB8"/>
     <w:rsid w:val="0047555F"/>
     <w:rsid w:val="0048268B"/>
     <w:rsid w:val="00494E28"/>
+    <w:rsid w:val="004A04A7"/>
+    <w:rsid w:val="004A5868"/>
     <w:rsid w:val="004A7CFC"/>
     <w:rsid w:val="004C0A12"/>
     <w:rsid w:val="0056103B"/>
     <w:rsid w:val="005957ED"/>
+    <w:rsid w:val="005B59E0"/>
     <w:rsid w:val="005C193D"/>
     <w:rsid w:val="005D3330"/>
+    <w:rsid w:val="005D4D81"/>
     <w:rsid w:val="005E11FB"/>
+    <w:rsid w:val="0061503E"/>
     <w:rsid w:val="00615FD0"/>
     <w:rsid w:val="00644A83"/>
     <w:rsid w:val="00646D64"/>
+    <w:rsid w:val="00647BB2"/>
+    <w:rsid w:val="006613E6"/>
     <w:rsid w:val="00673A66"/>
     <w:rsid w:val="00676506"/>
     <w:rsid w:val="00687F72"/>
@@ -30332,26 +30433,33 @@
     <w:rsid w:val="0080557C"/>
     <w:rsid w:val="008112A4"/>
     <w:rsid w:val="00830ECC"/>
+    <w:rsid w:val="00834B16"/>
     <w:rsid w:val="00837C6B"/>
     <w:rsid w:val="008513DF"/>
+    <w:rsid w:val="008C489C"/>
+    <w:rsid w:val="009029DF"/>
     <w:rsid w:val="009279D7"/>
     <w:rsid w:val="00944986"/>
     <w:rsid w:val="00990170"/>
     <w:rsid w:val="009B56AC"/>
     <w:rsid w:val="009C21A8"/>
     <w:rsid w:val="009C6C72"/>
+    <w:rsid w:val="009D491D"/>
     <w:rsid w:val="009D680E"/>
     <w:rsid w:val="00A112A4"/>
     <w:rsid w:val="00A30A98"/>
+    <w:rsid w:val="00A90FD4"/>
     <w:rsid w:val="00AA05DE"/>
     <w:rsid w:val="00AA4763"/>
     <w:rsid w:val="00AA4B3B"/>
     <w:rsid w:val="00AC6279"/>
     <w:rsid w:val="00AE0C52"/>
+    <w:rsid w:val="00AF28ED"/>
     <w:rsid w:val="00AF2F08"/>
     <w:rsid w:val="00B62DF8"/>
     <w:rsid w:val="00B63C60"/>
     <w:rsid w:val="00BA01F8"/>
+    <w:rsid w:val="00BA19A0"/>
     <w:rsid w:val="00BC3478"/>
     <w:rsid w:val="00BE1AD7"/>
     <w:rsid w:val="00C22463"/>
@@ -30362,9 +30470,12 @@
     <w:rsid w:val="00CE554A"/>
     <w:rsid w:val="00CF2282"/>
     <w:rsid w:val="00D135B1"/>
+    <w:rsid w:val="00D1568A"/>
     <w:rsid w:val="00D20805"/>
+    <w:rsid w:val="00D240C6"/>
     <w:rsid w:val="00D246E0"/>
     <w:rsid w:val="00D42998"/>
+    <w:rsid w:val="00D663A7"/>
     <w:rsid w:val="00D85BC6"/>
     <w:rsid w:val="00D9263E"/>
     <w:rsid w:val="00D94B1D"/>

</xml_diff>

<commit_message>
Edit to header section
</commit_message>
<xml_diff>
--- a/src/Victor_Oloyede_Resume.docx
+++ b/src/Victor_Oloyede_Resume.docx
@@ -334,6 +334,14 @@
     </w:tbl>
     <w:p>
       <w:pPr>
+        <w:pStyle w:val="ForHeading"/>
+      </w:pPr>
+      <w:r>
+        <w:t>Summary</w:t>
+      </w:r>
+    </w:p>
+    <w:p>
+      <w:pPr>
         <w:spacing w:line="276" w:lineRule="auto"/>
         <w:rPr>
           <w:sz w:val="24"/>
@@ -436,7 +444,14 @@
           <w:sz w:val="24"/>
           <w:szCs w:val="24"/>
         </w:rPr>
-        <w:t>simplicity</w:t>
+        <w:t>creativit</w:t>
+      </w:r>
+      <w:r>
+        <w:rPr>
+          <w:sz w:val="24"/>
+          <w:szCs w:val="24"/>
+        </w:rPr>
+        <w:t>y</w:t>
       </w:r>
       <w:r>
         <w:rPr>
@@ -457,7 +472,21 @@
           <w:sz w:val="24"/>
           <w:szCs w:val="24"/>
         </w:rPr>
-        <w:t>Experience in designing unique and eye-catching fullstack applications</w:t>
+        <w:t>Experience in designing unique and eye-catching full</w:t>
+      </w:r>
+      <w:r>
+        <w:rPr>
+          <w:sz w:val="24"/>
+          <w:szCs w:val="24"/>
+        </w:rPr>
+        <w:t>-</w:t>
+      </w:r>
+      <w:r>
+        <w:rPr>
+          <w:sz w:val="24"/>
+          <w:szCs w:val="24"/>
+        </w:rPr>
+        <w:t>stack applications</w:t>
       </w:r>
       <w:r>
         <w:rPr>
@@ -972,7 +1001,19 @@
               <w:rPr>
                 <w:color w:val="4C4C4C" w:themeColor="text2" w:themeTint="BF"/>
               </w:rPr>
-              <w:t>Software Developer</w:t>
+              <w:t>S</w:t>
+            </w:r>
+            <w:r>
+              <w:rPr>
+                <w:color w:val="4C4C4C" w:themeColor="text2" w:themeTint="BF"/>
+              </w:rPr>
+              <w:t>r. S</w:t>
+            </w:r>
+            <w:r>
+              <w:rPr>
+                <w:color w:val="4C4C4C" w:themeColor="text2" w:themeTint="BF"/>
+              </w:rPr>
+              <w:t>oftware Developer</w:t>
             </w:r>
           </w:p>
         </w:tc>
@@ -1258,7 +1299,6 @@
               </w:rPr>
             </w:pPr>
             <w:r>
-              <w:lastRenderedPageBreak/>
               <w:t xml:space="preserve">JACOBS Engineering </w:t>
             </w:r>
             <w:r>
@@ -2374,7 +2414,7 @@
 <w:numbering xmlns:wpc="http://schemas.microsoft.com/office/word/2010/wordprocessingCanvas" xmlns:cx="http://schemas.microsoft.com/office/drawing/2014/chartex" xmlns:cx1="http://schemas.microsoft.com/office/drawing/2015/9/8/chartex" xmlns:cx2="http://schemas.microsoft.com/office/drawing/2015/10/21/chartex" xmlns:cx3="http://schemas.microsoft.com/office/drawing/2016/5/9/chartex" xmlns:cx4="http://schemas.microsoft.com/office/drawing/2016/5/10/chartex" xmlns:cx5="http://schemas.microsoft.com/office/drawing/2016/5/11/chartex" xmlns:cx6="http://schemas.microsoft.com/office/drawing/2016/5/12/chartex" xmlns:cx7="http://schemas.microsoft.com/office/drawing/2016/5/13/chartex" xmlns:cx8="http://schemas.microsoft.com/office/drawing/2016/5/14/chartex" xmlns:mc="http://schemas.openxmlformats.org/markup-compatibility/2006" xmlns:aink="http://schemas.microsoft.com/office/drawing/2016/ink" xmlns:am3d="http://schemas.microsoft.com/office/drawing/2017/model3d" xmlns:o="urn:schemas-microsoft-com:office:office" xmlns:oel="http://schemas.microsoft.com/office/2019/extlst" xmlns:r="http://schemas.openxmlformats.org/officeDocument/2006/relationships" xmlns:m="http://schemas.openxmlformats.org/officeDocument/2006/math" xmlns:v="urn:schemas-microsoft-com:vml" xmlns:wp14="http://schemas.microsoft.com/office/word/2010/wordprocessingDrawing" xmlns:wp="http://schemas.openxmlformats.org/drawingml/2006/wordprocessingDrawing" xmlns:w10="urn:schemas-microsoft-com:office:word" xmlns:w="http://schemas.openxmlformats.org/wordprocessingml/2006/main" xmlns:w14="http://schemas.microsoft.com/office/word/2010/wordml" xmlns:w15="http://schemas.microsoft.com/office/word/2012/wordml" xmlns:w16cex="http://schemas.microsoft.com/office/word/2018/wordml/cex" xmlns:w16cid="http://schemas.microsoft.com/office/word/2016/wordml/cid" xmlns:w16="http://schemas.microsoft.com/office/word/2018/wordml" xmlns:w16du="http://schemas.microsoft.com/office/word/2023/wordml/word16du" xmlns:w16sdtdh="http://schemas.microsoft.com/office/word/2020/wordml/sdtdatahash" xmlns:w16se="http://schemas.microsoft.com/office/word/2015/wordml/symex" xmlns:wpg="http://schemas.microsoft.com/office/word/2010/wordprocessingGroup" xmlns:wpi="http://schemas.microsoft.com/office/word/2010/wordprocessingInk" xmlns:wne="http://schemas.microsoft.com/office/word/2006/wordml" xmlns:wps="http://schemas.microsoft.com/office/word/2010/wordprocessingShape" mc:Ignorable="w14 w15 w16se w16cid w16 w16cex w16sdtdh w16du wp14">
   <w:numPicBullet w:numPicBulletId="0">
     <w:pict>
-      <v:rect id="_x0000_i1028" style="width:0;height:1.5pt" o:hralign="center" o:bullet="t" o:hrstd="t" o:hr="t" fillcolor="#a0a0a0" stroked="f"/>
+      <v:rect id="_x0000_i1031" style="width:0;height:1.5pt" o:hralign="center" o:bullet="t" o:hrstd="t" o:hr="t" fillcolor="#a0a0a0" stroked="f"/>
     </w:pict>
   </w:numPicBullet>
   <w:abstractNum w:abstractNumId="0" w15:restartNumberingAfterBreak="0">
@@ -30361,6 +30401,7 @@
   </w:compat>
   <w:rsids>
     <w:rsidRoot w:val="00673A66"/>
+    <w:rsid w:val="0003184A"/>
     <w:rsid w:val="00033633"/>
     <w:rsid w:val="00064929"/>
     <w:rsid w:val="000954EE"/>
@@ -30369,6 +30410,7 @@
     <w:rsid w:val="000C11CE"/>
     <w:rsid w:val="000C5531"/>
     <w:rsid w:val="000D0EF6"/>
+    <w:rsid w:val="000D32EF"/>
     <w:rsid w:val="000E544B"/>
     <w:rsid w:val="000F02C4"/>
     <w:rsid w:val="00131DD3"/>
@@ -30402,6 +30444,7 @@
     <w:rsid w:val="0048268B"/>
     <w:rsid w:val="00494E28"/>
     <w:rsid w:val="004A04A7"/>
+    <w:rsid w:val="004A451D"/>
     <w:rsid w:val="004A5868"/>
     <w:rsid w:val="004A7CFC"/>
     <w:rsid w:val="004C0A12"/>
@@ -30430,6 +30473,7 @@
     <w:rsid w:val="007A6630"/>
     <w:rsid w:val="007C0994"/>
     <w:rsid w:val="007C3DA3"/>
+    <w:rsid w:val="007E6803"/>
     <w:rsid w:val="0080557C"/>
     <w:rsid w:val="008112A4"/>
     <w:rsid w:val="00830ECC"/>
@@ -30486,6 +30530,7 @@
     <w:rsid w:val="00E7091E"/>
     <w:rsid w:val="00E80C32"/>
     <w:rsid w:val="00EA2657"/>
+    <w:rsid w:val="00EB791C"/>
     <w:rsid w:val="00EC30BB"/>
     <w:rsid w:val="00ED1F8B"/>
     <w:rsid w:val="00EE2C87"/>
@@ -30493,6 +30538,7 @@
     <w:rsid w:val="00EF420D"/>
     <w:rsid w:val="00F36BAC"/>
     <w:rsid w:val="00F663A7"/>
+    <w:rsid w:val="00F81265"/>
     <w:rsid w:val="00F9629E"/>
     <w:rsid w:val="00FD1DFE"/>
     <w:rsid w:val="00FD6751"/>

</xml_diff>